<commit_message>
write works, read doesnt
</commit_message>
<xml_diff>
--- a/Opdrachten/Week 12 GuiApplicatie document.docx
+++ b/Opdrachten/Week 12 GuiApplicatie document.docx
@@ -508,6 +508,362 @@
     <w:p>
       <w:r>
         <w:t>File schrijven:</w:t>
+      </w:r>
+    </w:p>
+    <w:tbl>
+      <w:tblPr>
+        <w:tblStyle w:val="Tabelraster"/>
+        <w:tblW w:w="0" w:type="auto"/>
+        <w:tblLook w:val="04A0" w:firstRow="1" w:lastRow="0" w:firstColumn="1" w:lastColumn="0" w:noHBand="0" w:noVBand="1"/>
+      </w:tblPr>
+      <w:tblGrid>
+        <w:gridCol w:w="1806"/>
+        <w:gridCol w:w="1815"/>
+        <w:gridCol w:w="1813"/>
+        <w:gridCol w:w="1816"/>
+        <w:gridCol w:w="1812"/>
+      </w:tblGrid>
+      <w:tr>
+        <w:tc>
+          <w:tcPr>
+            <w:tcW w:w="1842" w:type="dxa"/>
+            <w:vAlign w:val="center"/>
+          </w:tcPr>
+          <w:p>
+            <w:pPr>
+              <w:jc w:val="center"/>
+            </w:pPr>
+            <w:r>
+              <w:t>Level</w:t>
+            </w:r>
+          </w:p>
+        </w:tc>
+        <w:tc>
+          <w:tcPr>
+            <w:tcW w:w="1842" w:type="dxa"/>
+            <w:vAlign w:val="center"/>
+          </w:tcPr>
+          <w:p>
+            <w:pPr>
+              <w:jc w:val="center"/>
+            </w:pPr>
+            <w:r>
+              <w:t>Tekstfile</w:t>
+            </w:r>
+          </w:p>
+          <w:p>
+            <w:pPr>
+              <w:jc w:val="center"/>
+            </w:pPr>
+            <w:r>
+              <w:t>Geen buffer</w:t>
+            </w:r>
+          </w:p>
+        </w:tc>
+        <w:tc>
+          <w:tcPr>
+            <w:tcW w:w="1842" w:type="dxa"/>
+            <w:vAlign w:val="center"/>
+          </w:tcPr>
+          <w:p>
+            <w:pPr>
+              <w:jc w:val="center"/>
+            </w:pPr>
+            <w:r>
+              <w:t>Binaire file</w:t>
+            </w:r>
+          </w:p>
+          <w:p>
+            <w:pPr>
+              <w:jc w:val="center"/>
+            </w:pPr>
+            <w:r>
+              <w:t>Geen buffer</w:t>
+            </w:r>
+          </w:p>
+        </w:tc>
+        <w:tc>
+          <w:tcPr>
+            <w:tcW w:w="1843" w:type="dxa"/>
+            <w:vAlign w:val="center"/>
+          </w:tcPr>
+          <w:p>
+            <w:pPr>
+              <w:jc w:val="center"/>
+            </w:pPr>
+            <w:r>
+              <w:t>Tekstfile</w:t>
+            </w:r>
+          </w:p>
+          <w:p>
+            <w:pPr>
+              <w:jc w:val="center"/>
+            </w:pPr>
+            <w:r>
+              <w:t>Met buffer</w:t>
+            </w:r>
+          </w:p>
+        </w:tc>
+        <w:tc>
+          <w:tcPr>
+            <w:tcW w:w="1843" w:type="dxa"/>
+            <w:vAlign w:val="center"/>
+          </w:tcPr>
+          <w:p>
+            <w:pPr>
+              <w:jc w:val="center"/>
+            </w:pPr>
+            <w:r>
+              <w:t>Binaire file</w:t>
+            </w:r>
+          </w:p>
+          <w:p>
+            <w:pPr>
+              <w:jc w:val="center"/>
+            </w:pPr>
+            <w:r>
+              <w:t>Met buffer</w:t>
+            </w:r>
+          </w:p>
+        </w:tc>
+      </w:tr>
+      <w:tr>
+        <w:tc>
+          <w:tcPr>
+            <w:tcW w:w="1842" w:type="dxa"/>
+            <w:vAlign w:val="center"/>
+          </w:tcPr>
+          <w:p>
+            <w:pPr>
+              <w:jc w:val="center"/>
+            </w:pPr>
+            <w:r>
+              <w:t>7</w:t>
+            </w:r>
+          </w:p>
+          <w:p>
+            <w:pPr>
+              <w:jc w:val="center"/>
+            </w:pPr>
+          </w:p>
+        </w:tc>
+        <w:tc>
+          <w:tcPr>
+            <w:tcW w:w="1842" w:type="dxa"/>
+            <w:vAlign w:val="center"/>
+          </w:tcPr>
+          <w:p>
+            <w:pPr>
+              <w:jc w:val="center"/>
+            </w:pPr>
+            <w:r>
+              <w:t>77ms</w:t>
+            </w:r>
+          </w:p>
+        </w:tc>
+        <w:tc>
+          <w:tcPr>
+            <w:tcW w:w="1842" w:type="dxa"/>
+            <w:vAlign w:val="center"/>
+          </w:tcPr>
+          <w:p>
+            <w:pPr>
+              <w:jc w:val="center"/>
+            </w:pPr>
+            <w:r>
+              <w:t>205ms</w:t>
+            </w:r>
+          </w:p>
+        </w:tc>
+        <w:tc>
+          <w:tcPr>
+            <w:tcW w:w="1843" w:type="dxa"/>
+            <w:vAlign w:val="center"/>
+          </w:tcPr>
+          <w:p>
+            <w:pPr>
+              <w:jc w:val="center"/>
+            </w:pPr>
+            <w:r>
+              <w:t>41ms</w:t>
+            </w:r>
+          </w:p>
+        </w:tc>
+        <w:tc>
+          <w:tcPr>
+            <w:tcW w:w="1843" w:type="dxa"/>
+            <w:vAlign w:val="center"/>
+          </w:tcPr>
+          <w:p>
+            <w:pPr>
+              <w:jc w:val="center"/>
+            </w:pPr>
+            <w:r>
+              <w:t>15ms</w:t>
+            </w:r>
+          </w:p>
+        </w:tc>
+      </w:tr>
+      <w:tr>
+        <w:tc>
+          <w:tcPr>
+            <w:tcW w:w="1842" w:type="dxa"/>
+            <w:vAlign w:val="center"/>
+          </w:tcPr>
+          <w:p>
+            <w:pPr>
+              <w:jc w:val="center"/>
+            </w:pPr>
+            <w:r>
+              <w:t>8</w:t>
+            </w:r>
+          </w:p>
+          <w:p>
+            <w:pPr>
+              <w:jc w:val="center"/>
+            </w:pPr>
+          </w:p>
+        </w:tc>
+        <w:tc>
+          <w:tcPr>
+            <w:tcW w:w="1842" w:type="dxa"/>
+            <w:vAlign w:val="center"/>
+          </w:tcPr>
+          <w:p>
+            <w:pPr>
+              <w:jc w:val="center"/>
+            </w:pPr>
+            <w:r>
+              <w:t>164ms</w:t>
+            </w:r>
+          </w:p>
+        </w:tc>
+        <w:tc>
+          <w:tcPr>
+            <w:tcW w:w="1842" w:type="dxa"/>
+            <w:vAlign w:val="center"/>
+          </w:tcPr>
+          <w:p>
+            <w:pPr>
+              <w:jc w:val="center"/>
+            </w:pPr>
+            <w:r>
+              <w:t>550ms</w:t>
+            </w:r>
+          </w:p>
+        </w:tc>
+        <w:tc>
+          <w:tcPr>
+            <w:tcW w:w="1843" w:type="dxa"/>
+            <w:vAlign w:val="center"/>
+          </w:tcPr>
+          <w:p>
+            <w:pPr>
+              <w:jc w:val="center"/>
+            </w:pPr>
+            <w:r>
+              <w:t>121ms</w:t>
+            </w:r>
+          </w:p>
+        </w:tc>
+        <w:tc>
+          <w:tcPr>
+            <w:tcW w:w="1843" w:type="dxa"/>
+            <w:vAlign w:val="center"/>
+          </w:tcPr>
+          <w:p>
+            <w:pPr>
+              <w:jc w:val="center"/>
+            </w:pPr>
+            <w:r>
+              <w:t>37ms</w:t>
+            </w:r>
+          </w:p>
+        </w:tc>
+      </w:tr>
+      <w:tr>
+        <w:tc>
+          <w:tcPr>
+            <w:tcW w:w="1842" w:type="dxa"/>
+            <w:vAlign w:val="center"/>
+          </w:tcPr>
+          <w:p>
+            <w:pPr>
+              <w:jc w:val="center"/>
+            </w:pPr>
+            <w:r>
+              <w:t>9</w:t>
+            </w:r>
+          </w:p>
+          <w:p>
+            <w:pPr>
+              <w:jc w:val="center"/>
+            </w:pPr>
+          </w:p>
+        </w:tc>
+        <w:tc>
+          <w:tcPr>
+            <w:tcW w:w="1842" w:type="dxa"/>
+            <w:vAlign w:val="center"/>
+          </w:tcPr>
+          <w:p>
+            <w:pPr>
+              <w:jc w:val="center"/>
+            </w:pPr>
+            <w:r>
+              <w:t>465ms</w:t>
+            </w:r>
+            <w:bookmarkStart w:id="0" w:name="_GoBack"/>
+            <w:bookmarkEnd w:id="0"/>
+          </w:p>
+        </w:tc>
+        <w:tc>
+          <w:tcPr>
+            <w:tcW w:w="1842" w:type="dxa"/>
+            <w:vAlign w:val="center"/>
+          </w:tcPr>
+          <w:p>
+            <w:pPr>
+              <w:jc w:val="center"/>
+            </w:pPr>
+            <w:r>
+              <w:t>1968ms</w:t>
+            </w:r>
+          </w:p>
+        </w:tc>
+        <w:tc>
+          <w:tcPr>
+            <w:tcW w:w="1843" w:type="dxa"/>
+            <w:vAlign w:val="center"/>
+          </w:tcPr>
+          <w:p>
+            <w:pPr>
+              <w:jc w:val="center"/>
+            </w:pPr>
+            <w:r>
+              <w:t>398ms</w:t>
+            </w:r>
+          </w:p>
+        </w:tc>
+        <w:tc>
+          <w:tcPr>
+            <w:tcW w:w="1843" w:type="dxa"/>
+            <w:vAlign w:val="center"/>
+          </w:tcPr>
+          <w:p>
+            <w:pPr>
+              <w:jc w:val="center"/>
+            </w:pPr>
+            <w:r>
+              <w:t>96ms</w:t>
+            </w:r>
+          </w:p>
+        </w:tc>
+      </w:tr>
+    </w:tbl>
+    <w:p>
+      <w:r>
+        <w:t>File lezen:</w:t>
       </w:r>
     </w:p>
     <w:tbl>
@@ -637,6 +993,9 @@
             <w:pPr>
               <w:jc w:val="center"/>
             </w:pPr>
+            <w:r>
+              <w:t>7</w:t>
+            </w:r>
           </w:p>
           <w:p>
             <w:pPr>
@@ -699,6 +1058,9 @@
             <w:pPr>
               <w:jc w:val="center"/>
             </w:pPr>
+            <w:r>
+              <w:t>8</w:t>
+            </w:r>
           </w:p>
           <w:p>
             <w:pPr>
@@ -761,317 +1123,9 @@
             <w:pPr>
               <w:jc w:val="center"/>
             </w:pPr>
-          </w:p>
-          <w:p>
-            <w:pPr>
-              <w:jc w:val="center"/>
-            </w:pPr>
-          </w:p>
-        </w:tc>
-        <w:tc>
-          <w:tcPr>
-            <w:tcW w:w="1842" w:type="dxa"/>
-            <w:vAlign w:val="center"/>
-          </w:tcPr>
-          <w:p>
-            <w:pPr>
-              <w:jc w:val="center"/>
-            </w:pPr>
-          </w:p>
-        </w:tc>
-        <w:tc>
-          <w:tcPr>
-            <w:tcW w:w="1842" w:type="dxa"/>
-            <w:vAlign w:val="center"/>
-          </w:tcPr>
-          <w:p>
-            <w:pPr>
-              <w:jc w:val="center"/>
-            </w:pPr>
-          </w:p>
-        </w:tc>
-        <w:tc>
-          <w:tcPr>
-            <w:tcW w:w="1843" w:type="dxa"/>
-            <w:vAlign w:val="center"/>
-          </w:tcPr>
-          <w:p>
-            <w:pPr>
-              <w:jc w:val="center"/>
-            </w:pPr>
-          </w:p>
-        </w:tc>
-        <w:tc>
-          <w:tcPr>
-            <w:tcW w:w="1843" w:type="dxa"/>
-            <w:vAlign w:val="center"/>
-          </w:tcPr>
-          <w:p>
-            <w:pPr>
-              <w:jc w:val="center"/>
-            </w:pPr>
-          </w:p>
-        </w:tc>
-      </w:tr>
-    </w:tbl>
-    <w:p>
-      <w:r>
-        <w:t>File lezen:</w:t>
-      </w:r>
-    </w:p>
-    <w:tbl>
-      <w:tblPr>
-        <w:tblStyle w:val="Tabelraster"/>
-        <w:tblW w:w="0" w:type="auto"/>
-        <w:tblLook w:val="04A0" w:firstRow="1" w:lastRow="0" w:firstColumn="1" w:lastColumn="0" w:noHBand="0" w:noVBand="1"/>
-      </w:tblPr>
-      <w:tblGrid>
-        <w:gridCol w:w="1807"/>
-        <w:gridCol w:w="1816"/>
-        <w:gridCol w:w="1811"/>
-        <w:gridCol w:w="1816"/>
-        <w:gridCol w:w="1812"/>
-      </w:tblGrid>
-      <w:tr>
-        <w:tc>
-          <w:tcPr>
-            <w:tcW w:w="1842" w:type="dxa"/>
-            <w:vAlign w:val="center"/>
-          </w:tcPr>
-          <w:p>
-            <w:pPr>
-              <w:jc w:val="center"/>
-            </w:pPr>
             <w:r>
-              <w:t>Level</w:t>
+              <w:t>9</w:t>
             </w:r>
-          </w:p>
-        </w:tc>
-        <w:tc>
-          <w:tcPr>
-            <w:tcW w:w="1842" w:type="dxa"/>
-            <w:vAlign w:val="center"/>
-          </w:tcPr>
-          <w:p>
-            <w:pPr>
-              <w:jc w:val="center"/>
-            </w:pPr>
-            <w:r>
-              <w:t>Tekstfile</w:t>
-            </w:r>
-          </w:p>
-          <w:p>
-            <w:pPr>
-              <w:jc w:val="center"/>
-            </w:pPr>
-            <w:r>
-              <w:t>Geen buffer</w:t>
-            </w:r>
-          </w:p>
-        </w:tc>
-        <w:tc>
-          <w:tcPr>
-            <w:tcW w:w="1842" w:type="dxa"/>
-            <w:vAlign w:val="center"/>
-          </w:tcPr>
-          <w:p>
-            <w:pPr>
-              <w:jc w:val="center"/>
-            </w:pPr>
-            <w:r>
-              <w:t>Binaire file</w:t>
-            </w:r>
-          </w:p>
-          <w:p>
-            <w:pPr>
-              <w:jc w:val="center"/>
-            </w:pPr>
-            <w:r>
-              <w:t>Geen buffer</w:t>
-            </w:r>
-          </w:p>
-        </w:tc>
-        <w:tc>
-          <w:tcPr>
-            <w:tcW w:w="1843" w:type="dxa"/>
-            <w:vAlign w:val="center"/>
-          </w:tcPr>
-          <w:p>
-            <w:pPr>
-              <w:jc w:val="center"/>
-            </w:pPr>
-            <w:r>
-              <w:t>Tekstfile</w:t>
-            </w:r>
-          </w:p>
-          <w:p>
-            <w:pPr>
-              <w:jc w:val="center"/>
-            </w:pPr>
-            <w:r>
-              <w:t>Met buffer</w:t>
-            </w:r>
-          </w:p>
-        </w:tc>
-        <w:tc>
-          <w:tcPr>
-            <w:tcW w:w="1843" w:type="dxa"/>
-            <w:vAlign w:val="center"/>
-          </w:tcPr>
-          <w:p>
-            <w:pPr>
-              <w:jc w:val="center"/>
-            </w:pPr>
-            <w:r>
-              <w:t>Binaire file</w:t>
-            </w:r>
-          </w:p>
-          <w:p>
-            <w:pPr>
-              <w:jc w:val="center"/>
-            </w:pPr>
-            <w:r>
-              <w:t>Met buffer</w:t>
-            </w:r>
-          </w:p>
-        </w:tc>
-      </w:tr>
-      <w:tr>
-        <w:tc>
-          <w:tcPr>
-            <w:tcW w:w="1842" w:type="dxa"/>
-            <w:vAlign w:val="center"/>
-          </w:tcPr>
-          <w:p>
-            <w:pPr>
-              <w:jc w:val="center"/>
-            </w:pPr>
-          </w:p>
-          <w:p>
-            <w:pPr>
-              <w:jc w:val="center"/>
-            </w:pPr>
-          </w:p>
-        </w:tc>
-        <w:tc>
-          <w:tcPr>
-            <w:tcW w:w="1842" w:type="dxa"/>
-            <w:vAlign w:val="center"/>
-          </w:tcPr>
-          <w:p>
-            <w:pPr>
-              <w:jc w:val="center"/>
-            </w:pPr>
-          </w:p>
-        </w:tc>
-        <w:tc>
-          <w:tcPr>
-            <w:tcW w:w="1842" w:type="dxa"/>
-            <w:vAlign w:val="center"/>
-          </w:tcPr>
-          <w:p>
-            <w:pPr>
-              <w:jc w:val="center"/>
-            </w:pPr>
-          </w:p>
-        </w:tc>
-        <w:tc>
-          <w:tcPr>
-            <w:tcW w:w="1843" w:type="dxa"/>
-            <w:vAlign w:val="center"/>
-          </w:tcPr>
-          <w:p>
-            <w:pPr>
-              <w:jc w:val="center"/>
-            </w:pPr>
-          </w:p>
-        </w:tc>
-        <w:tc>
-          <w:tcPr>
-            <w:tcW w:w="1843" w:type="dxa"/>
-            <w:vAlign w:val="center"/>
-          </w:tcPr>
-          <w:p>
-            <w:pPr>
-              <w:jc w:val="center"/>
-            </w:pPr>
-          </w:p>
-        </w:tc>
-      </w:tr>
-      <w:tr>
-        <w:tc>
-          <w:tcPr>
-            <w:tcW w:w="1842" w:type="dxa"/>
-            <w:vAlign w:val="center"/>
-          </w:tcPr>
-          <w:p>
-            <w:pPr>
-              <w:jc w:val="center"/>
-            </w:pPr>
-          </w:p>
-          <w:p>
-            <w:pPr>
-              <w:jc w:val="center"/>
-            </w:pPr>
-          </w:p>
-        </w:tc>
-        <w:tc>
-          <w:tcPr>
-            <w:tcW w:w="1842" w:type="dxa"/>
-            <w:vAlign w:val="center"/>
-          </w:tcPr>
-          <w:p>
-            <w:pPr>
-              <w:jc w:val="center"/>
-            </w:pPr>
-          </w:p>
-        </w:tc>
-        <w:tc>
-          <w:tcPr>
-            <w:tcW w:w="1842" w:type="dxa"/>
-            <w:vAlign w:val="center"/>
-          </w:tcPr>
-          <w:p>
-            <w:pPr>
-              <w:jc w:val="center"/>
-            </w:pPr>
-          </w:p>
-        </w:tc>
-        <w:tc>
-          <w:tcPr>
-            <w:tcW w:w="1843" w:type="dxa"/>
-            <w:vAlign w:val="center"/>
-          </w:tcPr>
-          <w:p>
-            <w:pPr>
-              <w:jc w:val="center"/>
-            </w:pPr>
-          </w:p>
-        </w:tc>
-        <w:tc>
-          <w:tcPr>
-            <w:tcW w:w="1843" w:type="dxa"/>
-            <w:vAlign w:val="center"/>
-          </w:tcPr>
-          <w:p>
-            <w:pPr>
-              <w:jc w:val="center"/>
-            </w:pPr>
-          </w:p>
-        </w:tc>
-      </w:tr>
-      <w:tr>
-        <w:tc>
-          <w:tcPr>
-            <w:tcW w:w="1842" w:type="dxa"/>
-            <w:vAlign w:val="center"/>
-          </w:tcPr>
-          <w:p>
-            <w:pPr>
-              <w:jc w:val="center"/>
-            </w:pPr>
-            <w:bookmarkStart w:id="0" w:name="_GoBack"/>
-            <w:bookmarkEnd w:id="0"/>
           </w:p>
           <w:p>
             <w:pPr>
@@ -3922,15 +3976,6 @@
 </file>
 
 <file path=customXml/item1.xml><?xml version="1.0" encoding="utf-8"?>
-<?mso-contentType ?>
-<FormTemplates xmlns="http://schemas.microsoft.com/sharepoint/v3/contenttype/forms">
-  <Display>DocumentLibraryForm</Display>
-  <Edit>DocumentLibraryForm</Edit>
-  <New>DocumentLibraryForm</New>
-</FormTemplates>
-</file>
-
-<file path=customXml/item2.xml><?xml version="1.0" encoding="utf-8"?>
 <ct:contentTypeSchema xmlns:ct="http://schemas.microsoft.com/office/2006/metadata/contentType" xmlns:ma="http://schemas.microsoft.com/office/2006/metadata/properties/metaAttributes" ct:_="" ma:_="" ma:contentTypeName="Document" ma:contentTypeID="0x010100B58038D1F586F949BDCB6D68F56E6650" ma:contentTypeVersion="1" ma:contentTypeDescription="Create a new document." ma:contentTypeScope="" ma:versionID="cd8d4eb37389dbde3a72667022213ca5">
   <xsd:schema xmlns:xsd="http://www.w3.org/2001/XMLSchema" xmlns:xs="http://www.w3.org/2001/XMLSchema" xmlns:p="http://schemas.microsoft.com/office/2006/metadata/properties" targetNamespace="http://schemas.microsoft.com/office/2006/metadata/properties" ma:root="true" ma:fieldsID="26e4863383729cb444416dcdc8f5e0bd">
     <xsd:element name="properties">
@@ -4044,6 +4089,15 @@
 </ct:contentTypeSchema>
 </file>
 
+<file path=customXml/item2.xml><?xml version="1.0" encoding="utf-8"?>
+<?mso-contentType ?>
+<FormTemplates xmlns="http://schemas.microsoft.com/sharepoint/v3/contenttype/forms">
+  <Display>DocumentLibraryForm</Display>
+  <Edit>DocumentLibraryForm</Edit>
+  <New>DocumentLibraryForm</New>
+</FormTemplates>
+</file>
+
 <file path=customXml/item3.xml><?xml version="1.0" encoding="utf-8"?>
 <p:properties xmlns:p="http://schemas.microsoft.com/office/2006/metadata/properties" xmlns:xsi="http://www.w3.org/2001/XMLSchema-instance">
   <documentManagement/>
@@ -4051,14 +4105,6 @@
 </file>
 
 <file path=customXml/itemProps1.xml><?xml version="1.0" encoding="utf-8"?>
-<ds:datastoreItem xmlns:ds="http://schemas.openxmlformats.org/officeDocument/2006/customXml" ds:itemID="{15D3A302-5130-4197-8A6C-CCEE367D03A6}">
-  <ds:schemaRefs>
-    <ds:schemaRef ds:uri="http://schemas.microsoft.com/sharepoint/v3/contenttype/forms"/>
-  </ds:schemaRefs>
-</ds:datastoreItem>
-</file>
-
-<file path=customXml/itemProps2.xml><?xml version="1.0" encoding="utf-8"?>
 <ds:datastoreItem xmlns:ds="http://schemas.openxmlformats.org/officeDocument/2006/customXml" ds:itemID="{11A736F1-6E1A-4AC1-A319-ED84CEDC8E49}">
   <ds:schemaRefs>
     <ds:schemaRef ds:uri="http://schemas.microsoft.com/office/2006/metadata/contentType"/>
@@ -4074,6 +4120,14 @@
 </ds:datastoreItem>
 </file>
 
+<file path=customXml/itemProps2.xml><?xml version="1.0" encoding="utf-8"?>
+<ds:datastoreItem xmlns:ds="http://schemas.openxmlformats.org/officeDocument/2006/customXml" ds:itemID="{15D3A302-5130-4197-8A6C-CCEE367D03A6}">
+  <ds:schemaRefs>
+    <ds:schemaRef ds:uri="http://schemas.microsoft.com/sharepoint/v3/contenttype/forms"/>
+  </ds:schemaRefs>
+</ds:datastoreItem>
+</file>
+
 <file path=customXml/itemProps3.xml><?xml version="1.0" encoding="utf-8"?>
 <ds:datastoreItem xmlns:ds="http://schemas.openxmlformats.org/officeDocument/2006/customXml" ds:itemID="{8DAC51E6-B59B-4D6F-BADC-1758FF10FF0F}">
   <ds:schemaRefs>

</xml_diff>